<commit_message>
Fixed upload artifact issue
</commit_message>
<xml_diff>
--- a/docs/enable Playwright video recording  GHA.docx
+++ b/docs/enable Playwright video recording  GHA.docx
@@ -3,8 +3,13 @@
 <w:document xmlns:wpc="http://schemas.microsoft.com/office/word/2010/wordprocessingCanvas" xmlns:cx="http://schemas.microsoft.com/office/drawing/2014/chartex" xmlns:cx1="http://schemas.microsoft.com/office/drawing/2015/9/8/chartex" xmlns:cx2="http://schemas.microsoft.com/office/drawing/2015/10/21/chartex" xmlns:cx3="http://schemas.microsoft.com/office/drawing/2016/5/9/chartex" xmlns:cx4="http://schemas.microsoft.com/office/drawing/2016/5/10/chartex" xmlns:cx5="http://schemas.microsoft.com/office/drawing/2016/5/11/chartex" xmlns:cx6="http://schemas.microsoft.com/office/drawing/2016/5/12/chartex" xmlns:cx7="http://schemas.microsoft.com/office/drawing/2016/5/13/chartex" xmlns:cx8="http://schemas.microsoft.com/office/drawing/2016/5/14/chartex" xmlns:mc="http://schemas.openxmlformats.org/markup-compatibility/2006" xmlns:aink="http://schemas.microsoft.com/office/drawing/2016/ink" xmlns:am3d="http://schemas.microsoft.com/office/drawing/2017/model3d" xmlns:o="urn:schemas-microsoft-com:office:office" xmlns:oel="http://schemas.microsoft.com/office/2019/extlst" xmlns:r="http://schemas.openxmlformats.org/officeDocument/2006/relationships" xmlns:m="http://schemas.openxmlformats.org/officeDocument/2006/math" xmlns:v="urn:schemas-microsoft-com:vml" xmlns:wp14="http://schemas.microsoft.com/office/word/2010/wordprocessingDrawing" xmlns:wp="http://schemas.openxmlformats.org/drawingml/2006/wordprocessingDrawing" xmlns:w10="urn:schemas-microsoft-com:office:word" xmlns:w="http://schemas.openxmlformats.org/wordprocessingml/2006/main" xmlns:w14="http://schemas.microsoft.com/office/word/2010/wordml" xmlns:w15="http://schemas.microsoft.com/office/word/2012/wordml" xmlns:w16cex="http://schemas.microsoft.com/office/word/2018/wordml/cex" xmlns:w16cid="http://schemas.microsoft.com/office/word/2016/wordml/cid" xmlns:w16="http://schemas.microsoft.com/office/word/2018/wordml" xmlns:w16du="http://schemas.microsoft.com/office/word/2023/wordml/word16du" xmlns:w16sdtdh="http://schemas.microsoft.com/office/word/2020/wordml/sdtdatahash" xmlns:w16sdtfl="http://schemas.microsoft.com/office/word/2024/wordml/sdtformatlock" xmlns:w16se="http://schemas.microsoft.com/office/word/2015/wordml/symex" xmlns:wpg="http://schemas.microsoft.com/office/word/2010/wordprocessingGroup" xmlns:wpi="http://schemas.microsoft.com/office/word/2010/wordprocessingInk" xmlns:wne="http://schemas.microsoft.com/office/word/2006/wordml" xmlns:wps="http://schemas.microsoft.com/office/word/2010/wordprocessingShape" mc:Ignorable="w14 w15 w16se w16cid w16 w16cex w16sdtdh w16sdtfl w16du wp14">
   <w:body>
     <w:p>
-      <w:r>
-        <w:t xml:space="preserve">Let's </w:t>
+      <w:proofErr w:type="gramStart"/>
+      <w:r>
+        <w:t>Let's</w:t>
+      </w:r>
+      <w:proofErr w:type="gramEnd"/>
+      <w:r>
+        <w:t xml:space="preserve"> </w:t>
       </w:r>
       <w:r>
         <w:rPr>
@@ -31,11 +36,22 @@
     </w:p>
     <w:p>
       <w:r>
-        <w:t>In your playwright.config.ts, add this:</w:t>
+        <w:t xml:space="preserve">In your </w:t>
+      </w:r>
+      <w:proofErr w:type="spellStart"/>
+      <w:r>
+        <w:t>playwright.config.ts</w:t>
+      </w:r>
+      <w:proofErr w:type="spellEnd"/>
+      <w:r>
+        <w:t>, add this:</w:t>
       </w:r>
     </w:p>
     <w:p>
       <w:r>
+        <w:rPr>
+          <w:noProof/>
+        </w:rPr>
         <w:drawing>
           <wp:inline distT="0" distB="0" distL="0" distR="0" wp14:anchorId="77FCA844" wp14:editId="0D36716B">
             <wp:extent cx="5731510" cy="2312035"/>
@@ -52,7 +68,7 @@
                     <pic:cNvPicPr/>
                   </pic:nvPicPr>
                   <pic:blipFill>
-                    <a:blip r:embed="rId4"/>
+                    <a:blip r:embed="rId5"/>
                     <a:stretch>
                       <a:fillRect/>
                     </a:stretch>
@@ -75,6 +91,9 @@
     </w:p>
     <w:p>
       <w:r>
+        <w:rPr>
+          <w:noProof/>
+        </w:rPr>
         <w:drawing>
           <wp:inline distT="0" distB="0" distL="0" distR="0" wp14:anchorId="74F521BE" wp14:editId="35DCEFB2">
             <wp:extent cx="5731510" cy="1983740"/>
@@ -91,7 +110,7 @@
                     <pic:cNvPicPr/>
                   </pic:nvPicPr>
                   <pic:blipFill>
-                    <a:blip r:embed="rId5"/>
+                    <a:blip r:embed="rId6"/>
                     <a:stretch>
                       <a:fillRect/>
                     </a:stretch>
@@ -112,6 +131,185 @@
         </w:drawing>
       </w:r>
     </w:p>
+    <w:p>
+      <w:pPr>
+        <w:rPr>
+          <w:b/>
+          <w:bCs/>
+        </w:rPr>
+      </w:pPr>
+      <w:r>
+        <w:drawing>
+          <wp:inline distT="0" distB="0" distL="0" distR="0" wp14:anchorId="01EBB1D6" wp14:editId="4A121849">
+            <wp:extent cx="5550185" cy="1949550"/>
+            <wp:effectExtent l="0" t="0" r="0" b="0"/>
+            <wp:docPr id="1950157250" name="Picture 1"/>
+            <wp:cNvGraphicFramePr>
+              <a:graphicFrameLocks xmlns:a="http://schemas.openxmlformats.org/drawingml/2006/main" noChangeAspect="1"/>
+            </wp:cNvGraphicFramePr>
+            <a:graphic xmlns:a="http://schemas.openxmlformats.org/drawingml/2006/main">
+              <a:graphicData uri="http://schemas.openxmlformats.org/drawingml/2006/picture">
+                <pic:pic xmlns:pic="http://schemas.openxmlformats.org/drawingml/2006/picture">
+                  <pic:nvPicPr>
+                    <pic:cNvPr id="1950157250" name=""/>
+                    <pic:cNvPicPr/>
+                  </pic:nvPicPr>
+                  <pic:blipFill>
+                    <a:blip r:embed="rId7"/>
+                    <a:stretch>
+                      <a:fillRect/>
+                    </a:stretch>
+                  </pic:blipFill>
+                  <pic:spPr>
+                    <a:xfrm>
+                      <a:off x="0" y="0"/>
+                      <a:ext cx="5550185" cy="1949550"/>
+                    </a:xfrm>
+                    <a:prstGeom prst="rect">
+                      <a:avLst/>
+                    </a:prstGeom>
+                  </pic:spPr>
+                </pic:pic>
+              </a:graphicData>
+            </a:graphic>
+          </wp:inline>
+        </w:drawing>
+      </w:r>
+      <w:r>
+        <w:rPr>
+          <w:rFonts w:ascii="Segoe UI Emoji" w:hAnsi="Segoe UI Emoji" w:cs="Segoe UI Emoji"/>
+          <w:b/>
+          <w:bCs/>
+        </w:rPr>
+        <w:t>🎯</w:t>
+      </w:r>
+      <w:r>
+        <w:rPr>
+          <w:b/>
+          <w:bCs/>
+        </w:rPr>
+        <w:t xml:space="preserve"> Inside the Report:</w:t>
+      </w:r>
+    </w:p>
+    <w:p>
+      <w:pPr>
+        <w:numPr>
+          <w:ilvl w:val="0"/>
+          <w:numId w:val="1"/>
+        </w:numPr>
+      </w:pPr>
+      <w:r>
+        <w:rPr>
+          <w:rFonts w:ascii="Segoe UI Emoji" w:hAnsi="Segoe UI Emoji" w:cs="Segoe UI Emoji"/>
+        </w:rPr>
+        <w:t>📽️</w:t>
+      </w:r>
+      <w:r>
+        <w:t xml:space="preserve"> </w:t>
+      </w:r>
+      <w:r>
+        <w:rPr>
+          <w:b/>
+          <w:bCs/>
+        </w:rPr>
+        <w:t>Recorded Videos for Each Test</w:t>
+      </w:r>
+    </w:p>
+    <w:p>
+      <w:pPr>
+        <w:numPr>
+          <w:ilvl w:val="0"/>
+          <w:numId w:val="1"/>
+        </w:numPr>
+      </w:pPr>
+      <w:r>
+        <w:rPr>
+          <w:rFonts w:ascii="Segoe UI Emoji" w:hAnsi="Segoe UI Emoji" w:cs="Segoe UI Emoji"/>
+        </w:rPr>
+        <w:t>📜</w:t>
+      </w:r>
+      <w:r>
+        <w:t xml:space="preserve"> </w:t>
+      </w:r>
+      <w:r>
+        <w:rPr>
+          <w:b/>
+          <w:bCs/>
+        </w:rPr>
+        <w:t>HTML Test Report</w:t>
+      </w:r>
+    </w:p>
+    <w:p>
+      <w:pPr>
+        <w:numPr>
+          <w:ilvl w:val="0"/>
+          <w:numId w:val="1"/>
+        </w:numPr>
+      </w:pPr>
+      <w:r>
+        <w:rPr>
+          <w:rFonts w:ascii="Segoe UI Emoji" w:hAnsi="Segoe UI Emoji" w:cs="Segoe UI Emoji"/>
+        </w:rPr>
+        <w:t>🛤️</w:t>
+      </w:r>
+      <w:r>
+        <w:t xml:space="preserve"> </w:t>
+      </w:r>
+      <w:r>
+        <w:rPr>
+          <w:b/>
+          <w:bCs/>
+        </w:rPr>
+        <w:t>Playwright Trace Viewer for Debugging</w:t>
+      </w:r>
+    </w:p>
+    <w:p>
+      <w:r>
+        <w:lastRenderedPageBreak/>
+        <w:pict w14:anchorId="2EF161D0">
+          <v:rect id="_x0000_i1031" style="width:0;height:1.5pt" o:hralign="center" o:hrstd="t" o:hr="t" fillcolor="#a0a0a0" stroked="f"/>
+        </w:pict>
+      </w:r>
+    </w:p>
+    <w:p>
+      <w:pPr>
+        <w:rPr>
+          <w:b/>
+          <w:bCs/>
+        </w:rPr>
+      </w:pPr>
+      <w:r>
+        <w:rPr>
+          <w:rFonts w:ascii="Segoe UI Emoji" w:hAnsi="Segoe UI Emoji" w:cs="Segoe UI Emoji"/>
+          <w:b/>
+          <w:bCs/>
+        </w:rPr>
+        <w:t>🎉</w:t>
+      </w:r>
+      <w:r>
+        <w:rPr>
+          <w:b/>
+          <w:bCs/>
+        </w:rPr>
+        <w:t xml:space="preserve"> </w:t>
+      </w:r>
+      <w:r>
+        <w:rPr>
+          <w:rFonts w:ascii="Segoe UI Emoji" w:hAnsi="Segoe UI Emoji" w:cs="Segoe UI Emoji"/>
+          <w:b/>
+          <w:bCs/>
+        </w:rPr>
+        <w:t>🎯</w:t>
+      </w:r>
+      <w:r>
+        <w:rPr>
+          <w:b/>
+          <w:bCs/>
+        </w:rPr>
+        <w:t xml:space="preserve"> Your Angular 17 Playwright Tests Now Have Video Debugging in CI!</w:t>
+      </w:r>
+    </w:p>
+    <w:p/>
     <w:sectPr>
       <w:pgSz w:w="11906" w:h="16838"/>
       <w:pgMar w:top="1440" w:right="1440" w:bottom="1440" w:left="1440" w:header="708" w:footer="708" w:gutter="0"/>
@@ -120,6 +318,163 @@
     </w:sectPr>
   </w:body>
 </w:document>
+</file>
+
+<file path=word/numbering.xml><?xml version="1.0" encoding="utf-8"?>
+<w:numbering xmlns:wpc="http://schemas.microsoft.com/office/word/2010/wordprocessingCanvas" xmlns:cx="http://schemas.microsoft.com/office/drawing/2014/chartex" xmlns:cx1="http://schemas.microsoft.com/office/drawing/2015/9/8/chartex" xmlns:cx2="http://schemas.microsoft.com/office/drawing/2015/10/21/chartex" xmlns:cx3="http://schemas.microsoft.com/office/drawing/2016/5/9/chartex" xmlns:cx4="http://schemas.microsoft.com/office/drawing/2016/5/10/chartex" xmlns:cx5="http://schemas.microsoft.com/office/drawing/2016/5/11/chartex" xmlns:cx6="http://schemas.microsoft.com/office/drawing/2016/5/12/chartex" xmlns:cx7="http://schemas.microsoft.com/office/drawing/2016/5/13/chartex" xmlns:cx8="http://schemas.microsoft.com/office/drawing/2016/5/14/chartex" xmlns:mc="http://schemas.openxmlformats.org/markup-compatibility/2006" xmlns:aink="http://schemas.microsoft.com/office/drawing/2016/ink" xmlns:am3d="http://schemas.microsoft.com/office/drawing/2017/model3d" xmlns:o="urn:schemas-microsoft-com:office:office" xmlns:oel="http://schemas.microsoft.com/office/2019/extlst" xmlns:r="http://schemas.openxmlformats.org/officeDocument/2006/relationships" xmlns:m="http://schemas.openxmlformats.org/officeDocument/2006/math" xmlns:v="urn:schemas-microsoft-com:vml" xmlns:wp14="http://schemas.microsoft.com/office/word/2010/wordprocessingDrawing" xmlns:wp="http://schemas.openxmlformats.org/drawingml/2006/wordprocessingDrawing" xmlns:w10="urn:schemas-microsoft-com:office:word" xmlns:w="http://schemas.openxmlformats.org/wordprocessingml/2006/main" xmlns:w14="http://schemas.microsoft.com/office/word/2010/wordml" xmlns:w15="http://schemas.microsoft.com/office/word/2012/wordml" xmlns:w16cex="http://schemas.microsoft.com/office/word/2018/wordml/cex" xmlns:w16cid="http://schemas.microsoft.com/office/word/2016/wordml/cid" xmlns:w16="http://schemas.microsoft.com/office/word/2018/wordml" xmlns:w16du="http://schemas.microsoft.com/office/word/2023/wordml/word16du" xmlns:w16sdtdh="http://schemas.microsoft.com/office/word/2020/wordml/sdtdatahash" xmlns:w16sdtfl="http://schemas.microsoft.com/office/word/2024/wordml/sdtformatlock" xmlns:w16se="http://schemas.microsoft.com/office/word/2015/wordml/symex" xmlns:wpg="http://schemas.microsoft.com/office/word/2010/wordprocessingGroup" xmlns:wpi="http://schemas.microsoft.com/office/word/2010/wordprocessingInk" xmlns:wne="http://schemas.microsoft.com/office/word/2006/wordml" xmlns:wps="http://schemas.microsoft.com/office/word/2010/wordprocessingShape" mc:Ignorable="w14 w15 w16se w16cid w16 w16cex w16sdtdh w16sdtfl w16du wp14">
+  <w:abstractNum w:abstractNumId="0" w15:restartNumberingAfterBreak="0">
+    <w:nsid w:val="79EA4DCE"/>
+    <w:multiLevelType w:val="multilevel"/>
+    <w:tmpl w:val="30A8FB8E"/>
+    <w:lvl w:ilvl="0">
+      <w:start w:val="1"/>
+      <w:numFmt w:val="bullet"/>
+      <w:lvlText w:val=""/>
+      <w:lvlJc w:val="left"/>
+      <w:pPr>
+        <w:tabs>
+          <w:tab w:val="num" w:pos="720"/>
+        </w:tabs>
+        <w:ind w:left="720" w:hanging="360"/>
+      </w:pPr>
+      <w:rPr>
+        <w:rFonts w:ascii="Symbol" w:hAnsi="Symbol" w:hint="default"/>
+        <w:sz w:val="20"/>
+      </w:rPr>
+    </w:lvl>
+    <w:lvl w:ilvl="1" w:tentative="1">
+      <w:start w:val="1"/>
+      <w:numFmt w:val="bullet"/>
+      <w:lvlText w:val="o"/>
+      <w:lvlJc w:val="left"/>
+      <w:pPr>
+        <w:tabs>
+          <w:tab w:val="num" w:pos="1440"/>
+        </w:tabs>
+        <w:ind w:left="1440" w:hanging="360"/>
+      </w:pPr>
+      <w:rPr>
+        <w:rFonts w:ascii="Courier New" w:hAnsi="Courier New" w:hint="default"/>
+        <w:sz w:val="20"/>
+      </w:rPr>
+    </w:lvl>
+    <w:lvl w:ilvl="2" w:tentative="1">
+      <w:start w:val="1"/>
+      <w:numFmt w:val="bullet"/>
+      <w:lvlText w:val=""/>
+      <w:lvlJc w:val="left"/>
+      <w:pPr>
+        <w:tabs>
+          <w:tab w:val="num" w:pos="2160"/>
+        </w:tabs>
+        <w:ind w:left="2160" w:hanging="360"/>
+      </w:pPr>
+      <w:rPr>
+        <w:rFonts w:ascii="Wingdings" w:hAnsi="Wingdings" w:hint="default"/>
+        <w:sz w:val="20"/>
+      </w:rPr>
+    </w:lvl>
+    <w:lvl w:ilvl="3" w:tentative="1">
+      <w:start w:val="1"/>
+      <w:numFmt w:val="bullet"/>
+      <w:lvlText w:val=""/>
+      <w:lvlJc w:val="left"/>
+      <w:pPr>
+        <w:tabs>
+          <w:tab w:val="num" w:pos="2880"/>
+        </w:tabs>
+        <w:ind w:left="2880" w:hanging="360"/>
+      </w:pPr>
+      <w:rPr>
+        <w:rFonts w:ascii="Wingdings" w:hAnsi="Wingdings" w:hint="default"/>
+        <w:sz w:val="20"/>
+      </w:rPr>
+    </w:lvl>
+    <w:lvl w:ilvl="4" w:tentative="1">
+      <w:start w:val="1"/>
+      <w:numFmt w:val="bullet"/>
+      <w:lvlText w:val=""/>
+      <w:lvlJc w:val="left"/>
+      <w:pPr>
+        <w:tabs>
+          <w:tab w:val="num" w:pos="3600"/>
+        </w:tabs>
+        <w:ind w:left="3600" w:hanging="360"/>
+      </w:pPr>
+      <w:rPr>
+        <w:rFonts w:ascii="Wingdings" w:hAnsi="Wingdings" w:hint="default"/>
+        <w:sz w:val="20"/>
+      </w:rPr>
+    </w:lvl>
+    <w:lvl w:ilvl="5" w:tentative="1">
+      <w:start w:val="1"/>
+      <w:numFmt w:val="bullet"/>
+      <w:lvlText w:val=""/>
+      <w:lvlJc w:val="left"/>
+      <w:pPr>
+        <w:tabs>
+          <w:tab w:val="num" w:pos="4320"/>
+        </w:tabs>
+        <w:ind w:left="4320" w:hanging="360"/>
+      </w:pPr>
+      <w:rPr>
+        <w:rFonts w:ascii="Wingdings" w:hAnsi="Wingdings" w:hint="default"/>
+        <w:sz w:val="20"/>
+      </w:rPr>
+    </w:lvl>
+    <w:lvl w:ilvl="6" w:tentative="1">
+      <w:start w:val="1"/>
+      <w:numFmt w:val="bullet"/>
+      <w:lvlText w:val=""/>
+      <w:lvlJc w:val="left"/>
+      <w:pPr>
+        <w:tabs>
+          <w:tab w:val="num" w:pos="5040"/>
+        </w:tabs>
+        <w:ind w:left="5040" w:hanging="360"/>
+      </w:pPr>
+      <w:rPr>
+        <w:rFonts w:ascii="Wingdings" w:hAnsi="Wingdings" w:hint="default"/>
+        <w:sz w:val="20"/>
+      </w:rPr>
+    </w:lvl>
+    <w:lvl w:ilvl="7" w:tentative="1">
+      <w:start w:val="1"/>
+      <w:numFmt w:val="bullet"/>
+      <w:lvlText w:val=""/>
+      <w:lvlJc w:val="left"/>
+      <w:pPr>
+        <w:tabs>
+          <w:tab w:val="num" w:pos="5760"/>
+        </w:tabs>
+        <w:ind w:left="5760" w:hanging="360"/>
+      </w:pPr>
+      <w:rPr>
+        <w:rFonts w:ascii="Wingdings" w:hAnsi="Wingdings" w:hint="default"/>
+        <w:sz w:val="20"/>
+      </w:rPr>
+    </w:lvl>
+    <w:lvl w:ilvl="8" w:tentative="1">
+      <w:start w:val="1"/>
+      <w:numFmt w:val="bullet"/>
+      <w:lvlText w:val=""/>
+      <w:lvlJc w:val="left"/>
+      <w:pPr>
+        <w:tabs>
+          <w:tab w:val="num" w:pos="6480"/>
+        </w:tabs>
+        <w:ind w:left="6480" w:hanging="360"/>
+      </w:pPr>
+      <w:rPr>
+        <w:rFonts w:ascii="Wingdings" w:hAnsi="Wingdings" w:hint="default"/>
+        <w:sz w:val="20"/>
+      </w:rPr>
+    </w:lvl>
+  </w:abstractNum>
+  <w:num w:numId="1" w16cid:durableId="2116822271">
+    <w:abstractNumId w:val="0"/>
+  </w:num>
+</w:numbering>
 </file>
 
 <file path=word/styles.xml><?xml version="1.0" encoding="utf-8"?>

</xml_diff>